<commit_message>
perl script generated odd map
</commit_message>
<xml_diff>
--- a/Michael/Tasks.docx
+++ b/Michael/Tasks.docx
@@ -30,15 +30,346 @@
       <w:pPr>
         <w:pStyle w:val="ListParagraph"/>
         <w:numPr>
-          <w:ilvl w:val="0"/>
-          <w:numId w:val="1"/>
-        </w:numPr>
-      </w:pPr>
-      <w:r>
-        <w:t>Create Hardware Mechanism for switching between maps.</w:t>
+          <w:ilvl w:val="1"/>
+          <w:numId w:val="1"/>
+        </w:numPr>
+      </w:pPr>
+      <w:r>
+        <w:t>Dual Port Block RAM named “</w:t>
+      </w:r>
+      <w:proofErr w:type="spellStart"/>
+      <w:r>
+        <w:t>world_map</w:t>
+      </w:r>
+      <w:proofErr w:type="spellEnd"/>
+      <w:r>
+        <w:t>”</w:t>
+      </w:r>
+    </w:p>
+    <w:p>
+      <w:pPr>
+        <w:pStyle w:val="ListParagraph"/>
+        <w:numPr>
+          <w:ilvl w:val="2"/>
+          <w:numId w:val="1"/>
+        </w:numPr>
+      </w:pPr>
+      <w:r>
+        <w:t>Memory Organization is 16,384 x 2 = 32Kb Capacity.</w:t>
+      </w:r>
+    </w:p>
+    <w:p>
+      <w:pPr>
+        <w:pStyle w:val="ListParagraph"/>
+        <w:numPr>
+          <w:ilvl w:val="2"/>
+          <w:numId w:val="1"/>
+        </w:numPr>
+      </w:pPr>
+      <w:r>
+        <w:t>Port A always enabled.</w:t>
+      </w:r>
+    </w:p>
+    <w:p>
+      <w:pPr>
+        <w:pStyle w:val="ListParagraph"/>
+        <w:numPr>
+          <w:ilvl w:val="2"/>
+          <w:numId w:val="1"/>
+        </w:numPr>
+      </w:pPr>
+      <w:r>
+        <w:t>Port B always enabled.</w:t>
+      </w:r>
+    </w:p>
+    <w:p>
+      <w:pPr>
+        <w:pStyle w:val="ListParagraph"/>
+        <w:numPr>
+          <w:ilvl w:val="1"/>
+          <w:numId w:val="1"/>
+        </w:numPr>
+      </w:pPr>
+      <w:r>
+        <w:t>How to generate multiple maps within this block ram?</w:t>
+      </w:r>
+    </w:p>
+    <w:p>
+      <w:pPr>
+        <w:pStyle w:val="ListParagraph"/>
+        <w:numPr>
+          <w:ilvl w:val="2"/>
+          <w:numId w:val="1"/>
+        </w:numPr>
+      </w:pPr>
+      <w:r>
+        <w:t>Create multiple Block Rams and rename them.</w:t>
+      </w:r>
+    </w:p>
+    <w:p>
+      <w:pPr>
+        <w:pStyle w:val="ListParagraph"/>
+        <w:numPr>
+          <w:ilvl w:val="3"/>
+          <w:numId w:val="1"/>
+        </w:numPr>
+      </w:pPr>
+      <w:r>
+        <w:t>World Map inputs:</w:t>
+      </w:r>
+    </w:p>
+    <w:p>
+      <w:pPr>
+        <w:pStyle w:val="ListParagraph"/>
+        <w:numPr>
+          <w:ilvl w:val="4"/>
+          <w:numId w:val="1"/>
+        </w:numPr>
+      </w:pPr>
+      <w:proofErr w:type="gramStart"/>
+      <w:r>
+        <w:t>.</w:t>
+      </w:r>
+      <w:proofErr w:type="spellStart"/>
+      <w:r>
+        <w:t>clka</w:t>
+      </w:r>
+      <w:proofErr w:type="spellEnd"/>
+      <w:proofErr w:type="gramEnd"/>
+      <w:r>
+        <w:t xml:space="preserve"> &lt; clk_out2 ( clk_wiz_0, the clock generator )</w:t>
+      </w:r>
+    </w:p>
+    <w:p>
+      <w:pPr>
+        <w:pStyle w:val="ListParagraph"/>
+        <w:numPr>
+          <w:ilvl w:val="4"/>
+          <w:numId w:val="1"/>
+        </w:numPr>
+      </w:pPr>
+      <w:proofErr w:type="gramStart"/>
+      <w:r>
+        <w:t>.</w:t>
+      </w:r>
+      <w:proofErr w:type="spellStart"/>
+      <w:r>
+        <w:t>clkb</w:t>
+      </w:r>
+      <w:proofErr w:type="spellEnd"/>
+      <w:proofErr w:type="gramEnd"/>
+      <w:r>
+        <w:t xml:space="preserve"> &lt; clk_out2 ( clk_wiz_0, the clock generator )</w:t>
+      </w:r>
+    </w:p>
+    <w:p>
+      <w:pPr>
+        <w:pStyle w:val="ListParagraph"/>
+        <w:numPr>
+          <w:ilvl w:val="4"/>
+          <w:numId w:val="1"/>
+        </w:numPr>
+      </w:pPr>
+      <w:proofErr w:type="gramStart"/>
+      <w:r>
+        <w:t>.</w:t>
+      </w:r>
+      <w:proofErr w:type="spellStart"/>
+      <w:r>
+        <w:t>addra</w:t>
+      </w:r>
+      <w:proofErr w:type="spellEnd"/>
+      <w:proofErr w:type="gramEnd"/>
+      <w:r>
+        <w:t xml:space="preserve"> &lt; </w:t>
+      </w:r>
+      <w:proofErr w:type="spellStart"/>
+      <w:r>
+        <w:t>worldmap_addr</w:t>
+      </w:r>
+      <w:proofErr w:type="spellEnd"/>
+      <w:r>
+        <w:t xml:space="preserve"> ( rojobot31 )</w:t>
+      </w:r>
+    </w:p>
+    <w:p>
+      <w:pPr>
+        <w:pStyle w:val="ListParagraph"/>
+        <w:numPr>
+          <w:ilvl w:val="4"/>
+          <w:numId w:val="1"/>
+        </w:numPr>
+      </w:pPr>
+      <w:proofErr w:type="gramStart"/>
+      <w:r>
+        <w:t>.</w:t>
+      </w:r>
+      <w:proofErr w:type="spellStart"/>
+      <w:r>
+        <w:t>addrb</w:t>
+      </w:r>
+      <w:proofErr w:type="spellEnd"/>
+      <w:proofErr w:type="gramEnd"/>
+      <w:r>
+        <w:t xml:space="preserve"> &lt; </w:t>
+      </w:r>
+      <w:proofErr w:type="spellStart"/>
+      <w:r>
+        <w:t>vid_addr</w:t>
+      </w:r>
+      <w:proofErr w:type="spellEnd"/>
+      <w:r>
+        <w:t xml:space="preserve"> ( scale )</w:t>
+      </w:r>
+    </w:p>
+    <w:p>
+      <w:pPr>
+        <w:pStyle w:val="ListParagraph"/>
+        <w:numPr>
+          <w:ilvl w:val="3"/>
+          <w:numId w:val="1"/>
+        </w:numPr>
+      </w:pPr>
+      <w:r>
+        <w:t>World Map outputs:</w:t>
+      </w:r>
+    </w:p>
+    <w:p>
+      <w:pPr>
+        <w:pStyle w:val="ListParagraph"/>
+        <w:numPr>
+          <w:ilvl w:val="4"/>
+          <w:numId w:val="1"/>
+        </w:numPr>
+      </w:pPr>
+      <w:proofErr w:type="gramStart"/>
+      <w:r>
+        <w:t>.</w:t>
+      </w:r>
+      <w:proofErr w:type="spellStart"/>
+      <w:r>
+        <w:t>douta</w:t>
+      </w:r>
+      <w:proofErr w:type="spellEnd"/>
+      <w:proofErr w:type="gramEnd"/>
+      <w:r>
+        <w:t xml:space="preserve"> &gt; </w:t>
+      </w:r>
+      <w:proofErr w:type="spellStart"/>
+      <w:r>
+        <w:t>worldmap_data</w:t>
+      </w:r>
+      <w:proofErr w:type="spellEnd"/>
+      <w:r>
+        <w:t xml:space="preserve"> ( rojobot31 )</w:t>
+      </w:r>
+    </w:p>
+    <w:p>
+      <w:pPr>
+        <w:pStyle w:val="ListParagraph"/>
+        <w:numPr>
+          <w:ilvl w:val="4"/>
+          <w:numId w:val="1"/>
+        </w:numPr>
+      </w:pPr>
+      <w:r>
+        <w:t>.</w:t>
+      </w:r>
+      <w:proofErr w:type="spellStart"/>
+      <w:r>
+        <w:t>doutb</w:t>
+      </w:r>
+      <w:proofErr w:type="spellEnd"/>
+      <w:r>
+        <w:t xml:space="preserve"> &gt; </w:t>
+      </w:r>
+      <w:proofErr w:type="spellStart"/>
+      <w:r>
+        <w:t>world</w:t>
+      </w:r>
+      <w:r>
+        <w:t>_pixel</w:t>
+      </w:r>
+      <w:proofErr w:type="spellEnd"/>
+      <w:r>
+        <w:t xml:space="preserve"> ( colorizer )</w:t>
       </w:r>
       <w:bookmarkStart w:id="0" w:name="_GoBack"/>
       <w:bookmarkEnd w:id="0"/>
+    </w:p>
+    <w:p>
+      <w:pPr>
+        <w:pStyle w:val="ListParagraph"/>
+        <w:numPr>
+          <w:ilvl w:val="2"/>
+          <w:numId w:val="1"/>
+        </w:numPr>
+      </w:pPr>
+      <w:r>
+        <w:t>Include hardware control</w:t>
+      </w:r>
+    </w:p>
+    <w:p>
+      <w:pPr>
+        <w:pStyle w:val="ListParagraph"/>
+        <w:numPr>
+          <w:ilvl w:val="3"/>
+          <w:numId w:val="1"/>
+        </w:numPr>
+      </w:pPr>
+      <w:r>
+        <w:t xml:space="preserve">Verilog will read the </w:t>
+      </w:r>
+      <w:proofErr w:type="spellStart"/>
+      <w:r>
+        <w:t>bot_inforeg</w:t>
+      </w:r>
+      <w:proofErr w:type="spellEnd"/>
+      <w:r>
+        <w:t xml:space="preserve"> to get status of both bots.</w:t>
+      </w:r>
+    </w:p>
+    <w:p>
+      <w:pPr>
+        <w:pStyle w:val="ListParagraph"/>
+        <w:numPr>
+          <w:ilvl w:val="3"/>
+          <w:numId w:val="1"/>
+        </w:numPr>
+      </w:pPr>
+      <w:r>
+        <w:t xml:space="preserve">When both bots have arrived at the finish line, then the hardware will increment a counter to select the next map. </w:t>
+      </w:r>
+    </w:p>
+    <w:p>
+      <w:pPr>
+        <w:pStyle w:val="ListParagraph"/>
+        <w:numPr>
+          <w:ilvl w:val="2"/>
+          <w:numId w:val="1"/>
+        </w:numPr>
+        <w:rPr>
+          <w:strike/>
+        </w:rPr>
+      </w:pPr>
+      <w:r>
+        <w:rPr>
+          <w:strike/>
+        </w:rPr>
+        <w:t>Include program control registers?</w:t>
+      </w:r>
+    </w:p>
+    <w:p>
+      <w:pPr>
+        <w:pStyle w:val="ListParagraph"/>
+        <w:numPr>
+          <w:ilvl w:val="0"/>
+          <w:numId w:val="1"/>
+        </w:numPr>
+      </w:pPr>
+      <w:r>
+        <w:t>Create Hardware Mechanism for switching between maps.</w:t>
+      </w:r>
     </w:p>
     <w:sectPr>
       <w:pgSz w:w="12240" w:h="15840"/>
@@ -68,7 +399,7 @@
         <w:rFonts w:hint="default"/>
       </w:rPr>
     </w:lvl>
-    <w:lvl w:ilvl="1" w:tplc="04090019" w:tentative="1">
+    <w:lvl w:ilvl="1" w:tplc="04090019">
       <w:start w:val="1"/>
       <w:numFmt w:val="lowerLetter"/>
       <w:lvlText w:val="%2."/>
@@ -77,7 +408,7 @@
         <w:ind w:left="1440" w:hanging="360"/>
       </w:pPr>
     </w:lvl>
-    <w:lvl w:ilvl="2" w:tplc="0409001B" w:tentative="1">
+    <w:lvl w:ilvl="2" w:tplc="0409001B">
       <w:start w:val="1"/>
       <w:numFmt w:val="lowerRoman"/>
       <w:lvlText w:val="%3."/>
@@ -86,7 +417,7 @@
         <w:ind w:left="2160" w:hanging="180"/>
       </w:pPr>
     </w:lvl>
-    <w:lvl w:ilvl="3" w:tplc="0409000F" w:tentative="1">
+    <w:lvl w:ilvl="3" w:tplc="0409000F">
       <w:start w:val="1"/>
       <w:numFmt w:val="decimal"/>
       <w:lvlText w:val="%4."/>
@@ -95,7 +426,7 @@
         <w:ind w:left="2880" w:hanging="360"/>
       </w:pPr>
     </w:lvl>
-    <w:lvl w:ilvl="4" w:tplc="04090019" w:tentative="1">
+    <w:lvl w:ilvl="4" w:tplc="04090019">
       <w:start w:val="1"/>
       <w:numFmt w:val="lowerLetter"/>
       <w:lvlText w:val="%5."/>

</xml_diff>

<commit_message>
not working with project 2 provided .coe file
</commit_message>
<xml_diff>
--- a/Michael/Tasks.docx
+++ b/Michael/Tasks.docx
@@ -23,6 +23,44 @@
         </w:numPr>
       </w:pPr>
       <w:r>
+        <w:t>Rewrite PERL script to produce correct output</w:t>
+      </w:r>
+    </w:p>
+    <w:p>
+      <w:pPr>
+        <w:pStyle w:val="ListParagraph"/>
+        <w:numPr>
+          <w:ilvl w:val="1"/>
+          <w:numId w:val="1"/>
+        </w:numPr>
+      </w:pPr>
+      <w:r>
+        <w:t>Compare initial and final program</w:t>
+      </w:r>
+    </w:p>
+    <w:p>
+      <w:pPr>
+        <w:pStyle w:val="ListParagraph"/>
+        <w:numPr>
+          <w:ilvl w:val="1"/>
+          <w:numId w:val="1"/>
+        </w:numPr>
+      </w:pPr>
+      <w:r>
+        <w:t>Compare initial and final program outputs.</w:t>
+      </w:r>
+      <w:bookmarkStart w:id="0" w:name="_GoBack"/>
+      <w:bookmarkEnd w:id="0"/>
+    </w:p>
+    <w:p>
+      <w:pPr>
+        <w:pStyle w:val="ListParagraph"/>
+        <w:numPr>
+          <w:ilvl w:val="0"/>
+          <w:numId w:val="1"/>
+        </w:numPr>
+      </w:pPr>
+      <w:r>
         <w:t>Setup Block Ram to contain multiple maps.</w:t>
       </w:r>
     </w:p>
@@ -294,8 +332,6 @@
       <w:r>
         <w:t xml:space="preserve"> ( colorizer )</w:t>
       </w:r>
-      <w:bookmarkStart w:id="0" w:name="_GoBack"/>
-      <w:bookmarkEnd w:id="0"/>
     </w:p>
     <w:p>
       <w:pPr>

</xml_diff>